<commit_message>
started rewriting the discussion
</commit_message>
<xml_diff>
--- a/Mafia proofs.docx
+++ b/Mafia proofs.docx
@@ -4,13 +4,302 @@
   <w:body>
     <w:p>
       <w:pPr>
+        <w:pStyle w:val="Heading2"/>
+      </w:pPr>
+      <w:r>
+        <w:t>Introduction</w:t>
+      </w:r>
+      <w:r>
+        <w:t xml:space="preserve"> </w:t>
+      </w:r>
+    </w:p>
+    <w:p>
+      <w:r>
+        <w:t>Mafia is a social deduction game created by Dimitry Davidoff in 1986 in which a group of 'town' players try to uncover and eliminate a smaller group o</w:t>
+      </w:r>
+      <w:r>
+        <w:t xml:space="preserve">f 'mafia' players. Players are </w:t>
+      </w:r>
+      <w:r>
+        <w:t>slowly removed from the game, either from being voted out or killed by the mafia. The</w:t>
+      </w:r>
+      <w:r>
+        <w:t xml:space="preserve"> game plays out in several </w:t>
+      </w:r>
+      <w:r>
+        <w:t>night</w:t>
+      </w:r>
+      <w:r>
+        <w:t>/</w:t>
+      </w:r>
+      <w:r>
+        <w:t>day</w:t>
+      </w:r>
+      <w:r>
+        <w:t xml:space="preserve"> cycles' and ends once ei</w:t>
+      </w:r>
+      <w:r>
+        <w:t xml:space="preserve">ther all mafia are eliminated, </w:t>
+      </w:r>
+      <w:r>
+        <w:t>or t</w:t>
+      </w:r>
+      <w:r>
+        <w:t>he mafia has a voting majority.</w:t>
+      </w:r>
+    </w:p>
+    <w:p>
+      <w:r>
+        <w:rPr>
+          <w:rStyle w:val="Heading3Char"/>
+        </w:rPr>
+        <w:t xml:space="preserve">Basic </w:t>
+      </w:r>
+      <w:r>
+        <w:rPr>
+          <w:rStyle w:val="Heading3Char"/>
+        </w:rPr>
+        <w:t>Terminology</w:t>
+      </w:r>
+    </w:p>
+    <w:p>
+      <w:pPr>
+        <w:pStyle w:val="ListParagraph"/>
+        <w:numPr>
+          <w:ilvl w:val="0"/>
+          <w:numId w:val="3"/>
+        </w:numPr>
+      </w:pPr>
+      <w:r>
+        <w:t>Town: The good guys. The uninformed majority. Their goal is to work together during the day to discover which players are secretly the mafia.</w:t>
+      </w:r>
+    </w:p>
+    <w:p>
+      <w:pPr>
+        <w:pStyle w:val="ListParagraph"/>
+        <w:numPr>
+          <w:ilvl w:val="0"/>
+          <w:numId w:val="3"/>
+        </w:numPr>
+      </w:pPr>
+      <w:r>
+        <w:t>Mafia: The bad guys. The informed majority. Their goal is to eliminate all town players during the night before being discovered.</w:t>
+      </w:r>
+    </w:p>
+    <w:p>
+      <w:pPr>
+        <w:pStyle w:val="ListParagraph"/>
+        <w:numPr>
+          <w:ilvl w:val="0"/>
+          <w:numId w:val="3"/>
+        </w:numPr>
+      </w:pPr>
+      <w:r>
+        <w:t xml:space="preserve">Moderator: A player who doesn't belong to either team, instead overseeing the events that take place throughout the game and communicating the results to the players (eg. </w:t>
+      </w:r>
+      <w:r>
+        <w:t>S</w:t>
+      </w:r>
+      <w:r>
+        <w:t>aying</w:t>
+      </w:r>
+      <w:r>
+        <w:t xml:space="preserve"> </w:t>
+      </w:r>
+      <w:r>
+        <w:t>who the mafia killed, or the result of a vote).</w:t>
+      </w:r>
+    </w:p>
+    <w:p>
+      <w:pPr>
+        <w:pStyle w:val="ListParagraph"/>
+        <w:numPr>
+          <w:ilvl w:val="0"/>
+          <w:numId w:val="3"/>
+        </w:numPr>
+      </w:pPr>
+      <w:r>
+        <w:t>Day: The part of the game in which all players talk amongst themselves. At the end of each day, one player is eliminated by a majority vote.</w:t>
+      </w:r>
+    </w:p>
+    <w:p>
+      <w:pPr>
+        <w:pStyle w:val="ListParagraph"/>
+        <w:numPr>
+          <w:ilvl w:val="0"/>
+          <w:numId w:val="3"/>
+        </w:numPr>
+      </w:pPr>
+      <w:r>
+        <w:t>Night: The mafia silently decide amongst themselves on a player to eliminate.</w:t>
+      </w:r>
+    </w:p>
+    <w:p>
+      <w:pPr>
         <w:pStyle w:val="Heading3"/>
       </w:pPr>
       <w:r>
-        <w:t xml:space="preserve">Calculating </w:t>
-      </w:r>
-      <w:r>
-        <w:t>total games played</w:t>
+        <w:t>Basic Special Roles</w:t>
+      </w:r>
+    </w:p>
+    <w:p>
+      <w:r>
+        <w:t>The town have several (optional) special roles to help them beat the mafia, since without them the mafia have a much larger probability of winning, which we will di</w:t>
+      </w:r>
+      <w:r>
+        <w:t>s</w:t>
+      </w:r>
+      <w:r>
+        <w:t xml:space="preserve">cuss later. </w:t>
+      </w:r>
+      <w:r>
+        <w:t>Most special roles have several variations on their rules, w</w:t>
+      </w:r>
+      <w:r>
+        <w:t>h</w:t>
+      </w:r>
+      <w:r>
+        <w:t>ich we will go into in a later section.</w:t>
+      </w:r>
+    </w:p>
+    <w:p>
+      <w:pPr>
+        <w:pStyle w:val="ListParagraph"/>
+        <w:numPr>
+          <w:ilvl w:val="0"/>
+          <w:numId w:val="4"/>
+        </w:numPr>
+      </w:pPr>
+      <w:r>
+        <w:t>Cop (i</w:t>
+      </w:r>
+      <w:r>
+        <w:t>nvestigative roles): The cop can investigate one player each night and discover whether they are mafia or town. (I strongly recommend using the first alternate rule I</w:t>
+      </w:r>
+      <w:r>
+        <w:t xml:space="preserve"> </w:t>
+      </w:r>
+      <w:r>
+        <w:t>describe later on)</w:t>
+      </w:r>
+    </w:p>
+    <w:p>
+      <w:pPr>
+        <w:pStyle w:val="ListParagraph"/>
+        <w:numPr>
+          <w:ilvl w:val="0"/>
+          <w:numId w:val="4"/>
+        </w:numPr>
+      </w:pPr>
+      <w:r>
+        <w:t>Medic (p</w:t>
+      </w:r>
+      <w:r>
+        <w:t xml:space="preserve">rotective roles): The medic can choose one </w:t>
+      </w:r>
+      <w:r>
+        <w:t>player each night to save. That player cannot be killed by the mafia that night.</w:t>
+      </w:r>
+    </w:p>
+    <w:p>
+      <w:pPr>
+        <w:pStyle w:val="ListParagraph"/>
+        <w:numPr>
+          <w:ilvl w:val="0"/>
+          <w:numId w:val="4"/>
+        </w:numPr>
+      </w:pPr>
+      <w:r>
+        <w:t>Vigilante (killing roles): The vigilante can choose a player to kill during the night. They can do this once over the course of the game. (DO NOT use the vigilante if you want to have fun. I will show you why later on)</w:t>
+      </w:r>
+    </w:p>
+    <w:p>
+      <w:pPr>
+        <w:pStyle w:val="Heading3"/>
+      </w:pPr>
+      <w:r>
+        <w:t>Getting Started</w:t>
+      </w:r>
+    </w:p>
+    <w:p>
+      <w:r>
+        <w:t xml:space="preserve">The version of the game we will be talking about is the version played in real life, with a group of players and a moderator. It is recommended to play with at least seven players and a moderator. The number of mafia in a given game is usually equal to </w:t>
+      </w:r>
+      <m:oMath>
+        <m:rad>
+          <m:radPr>
+            <m:degHide m:val="1"/>
+            <m:ctrlPr>
+              <w:rPr>
+                <w:rFonts w:ascii="Cambria Math" w:hAnsi="Cambria Math"/>
+                <w:i/>
+              </w:rPr>
+            </m:ctrlPr>
+          </m:radPr>
+          <m:deg/>
+          <m:e>
+            <m:r>
+              <w:rPr>
+                <w:rFonts w:ascii="Cambria Math" w:hAnsi="Cambria Math"/>
+              </w:rPr>
+              <m:t>n</m:t>
+            </m:r>
+          </m:e>
+        </m:rad>
+      </m:oMath>
+      <w:r>
+        <w:rPr>
+          <w:rFonts w:eastAsiaTheme="minorEastAsia"/>
+        </w:rPr>
+        <w:t xml:space="preserve">, where </w:t>
+      </w:r>
+      <m:oMath>
+        <m:r>
+          <w:rPr>
+            <w:rFonts w:ascii="Cambria Math" w:eastAsiaTheme="minorEastAsia" w:hAnsi="Cambria Math"/>
+          </w:rPr>
+          <m:t>n</m:t>
+        </m:r>
+      </m:oMath>
+      <w:r>
+        <w:rPr>
+          <w:rFonts w:eastAsiaTheme="minorEastAsia"/>
+        </w:rPr>
+        <w:t xml:space="preserve"> is the number of players. The remaining player</w:t>
+      </w:r>
+      <w:r>
+        <w:rPr>
+          <w:rFonts w:eastAsiaTheme="minorEastAsia"/>
+        </w:rPr>
+        <w:t>s</w:t>
+      </w:r>
+      <w:r>
+        <w:rPr>
+          <w:rFonts w:eastAsiaTheme="minorEastAsia"/>
+        </w:rPr>
+        <w:t xml:space="preserve"> are town, with one given the cop role, and one the medic role. This </w:t>
+      </w:r>
+      <w:r>
+        <w:rPr>
+          <w:rFonts w:eastAsiaTheme="minorEastAsia"/>
+        </w:rPr>
+        <w:t>setup is the one I use, and I will assume it is being used for the rest of the paper.</w:t>
+      </w:r>
+    </w:p>
+    <w:p>
+      <w:pPr>
+        <w:pStyle w:val="Heading2"/>
+      </w:pPr>
+      <w:r>
+        <w:t>Calculations</w:t>
+      </w:r>
+    </w:p>
+    <w:p>
+      <w:pPr>
+        <w:pStyle w:val="Heading3"/>
+      </w:pPr>
+      <w:r>
+        <w:t>Total games played</w:t>
       </w:r>
     </w:p>
     <w:p>
@@ -103,39 +392,32 @@
         <w:rPr>
           <w:rFonts w:eastAsiaTheme="minorEastAsia"/>
         </w:rPr>
+        <w:t xml:space="preserve"> (It would be difficult to play with a fraction of a person, or negative players)</w:t>
+      </w:r>
+      <w:r>
+        <w:rPr>
+          <w:rFonts w:eastAsiaTheme="minorEastAsia"/>
+        </w:rPr>
         <w:t xml:space="preserve">. </w:t>
       </w:r>
       <w:r>
         <w:rPr>
           <w:rFonts w:eastAsiaTheme="minorEastAsia"/>
         </w:rPr>
-        <w:t xml:space="preserve">The game will </w:t>
-      </w:r>
-      <w:r>
-        <w:rPr>
-          <w:rFonts w:eastAsiaTheme="minorEastAsia"/>
-        </w:rPr>
-        <w:t>end</w:t>
-      </w:r>
-      <w:r>
-        <w:rPr>
-          <w:rFonts w:eastAsiaTheme="minorEastAsia"/>
-        </w:rPr>
-        <w:t xml:space="preserve"> either</w:t>
-      </w:r>
-      <w:r>
-        <w:rPr>
-          <w:rFonts w:eastAsiaTheme="minorEastAsia"/>
-        </w:rPr>
-        <w:t xml:space="preserve"> if the number of </w:t>
-      </w:r>
-      <w:r>
-        <w:rPr>
-          <w:rFonts w:eastAsiaTheme="minorEastAsia"/>
-        </w:rPr>
-        <w:t>mafia players outnumber the town players</w:t>
-      </w:r>
-      <w:commentRangeStart w:id="0"/>
+        <w:t xml:space="preserve">For now, we won’t include any special roles. </w:t>
+      </w:r>
+      <w:r>
+        <w:rPr>
+          <w:rFonts w:eastAsiaTheme="minorEastAsia"/>
+        </w:rPr>
+        <w:t>We will break the game down into its day/night cycles</w:t>
+      </w:r>
+      <w:r>
+        <w:rPr>
+          <w:rFonts w:eastAsiaTheme="minorEastAsia"/>
+        </w:rPr>
+        <w:t>, starting with night and alternating between the two until the game ends.</w:t>
+      </w:r>
       <w:r>
         <w:rPr>
           <w:rFonts w:eastAsiaTheme="minorEastAsia"/>
@@ -146,34 +428,28 @@
         <w:rPr>
           <w:rFonts w:eastAsiaTheme="minorEastAsia"/>
         </w:rPr>
-        <w:t>(</w:t>
+        <w:t xml:space="preserve">At the start of the day, the </w:t>
+      </w:r>
+      <w:r>
+        <w:rPr>
+          <w:rFonts w:eastAsiaTheme="minorEastAsia"/>
+        </w:rPr>
+        <w:lastRenderedPageBreak/>
+        <w:t xml:space="preserve">game ends if </w:t>
       </w:r>
       <m:oMath>
         <m:r>
           <w:rPr>
             <w:rFonts w:ascii="Cambria Math" w:eastAsiaTheme="minorEastAsia" w:hAnsi="Cambria Math"/>
           </w:rPr>
-          <m:t>t&lt;m</m:t>
+          <m:t>t≤m</m:t>
         </m:r>
       </m:oMath>
       <w:r>
         <w:rPr>
           <w:rFonts w:eastAsiaTheme="minorEastAsia"/>
         </w:rPr>
-        <w:t xml:space="preserve">) </w:t>
-      </w:r>
-      <w:commentRangeEnd w:id="0"/>
-      <w:r>
-        <w:rPr>
-          <w:rStyle w:val="CommentReference"/>
-        </w:rPr>
-        <w:commentReference w:id="0"/>
-      </w:r>
-      <w:r>
-        <w:rPr>
-          <w:rFonts w:eastAsiaTheme="minorEastAsia"/>
-        </w:rPr>
-        <w:t>or if the number of mafia players is equal to 0 (</w:t>
+        <w:t xml:space="preserve">, as the mafia will have voting majority and can kill off the rest of the town. At the start of the night, the game ends if </w:t>
       </w:r>
       <m:oMath>
         <m:r>
@@ -187,34 +463,21 @@
         <w:rPr>
           <w:rFonts w:eastAsiaTheme="minorEastAsia"/>
         </w:rPr>
-        <w:t>).</w:t>
-      </w:r>
-      <w:r>
-        <w:rPr>
-          <w:rFonts w:eastAsiaTheme="minorEastAsia"/>
-        </w:rPr>
-        <w:t xml:space="preserve"> If the game doesn’t end, then it will enter a </w:t>
-      </w:r>
-      <w:r>
-        <w:rPr>
-          <w:rFonts w:eastAsiaTheme="minorEastAsia"/>
-        </w:rPr>
-        <w:t>night/day</w:t>
-      </w:r>
-      <w:r>
-        <w:rPr>
-          <w:rFonts w:eastAsiaTheme="minorEastAsia"/>
-        </w:rPr>
-        <w:t xml:space="preserve"> cycle.</w:t>
-      </w:r>
-      <w:r>
-        <w:rPr>
-          <w:rFonts w:eastAsiaTheme="minorEastAsia"/>
-        </w:rPr>
-        <w:t xml:space="preserve"> During the day, 3 things can happen:</w:t>
-      </w:r>
-      <w:bookmarkStart w:id="1" w:name="_GoBack"/>
-      <w:bookmarkEnd w:id="1"/>
+        <w:t>.</w:t>
+      </w:r>
+    </w:p>
+    <w:p>
+      <w:pPr>
+        <w:rPr>
+          <w:rFonts w:eastAsiaTheme="minorEastAsia"/>
+        </w:rPr>
+      </w:pPr>
+      <w:r>
+        <w:rPr>
+          <w:rFonts w:eastAsiaTheme="minorEastAsia"/>
+        </w:rPr>
+        <w:t>During the day, three things can happen:</w:t>
+      </w:r>
     </w:p>
     <w:p>
       <w:pPr>
@@ -261,115 +524,20 @@
       </w:r>
     </w:p>
     <w:p>
-      <w:pPr>
-        <w:rPr>
-          <w:rFonts w:eastAsiaTheme="minorEastAsia"/>
-        </w:rPr>
-      </w:pPr>
-      <w:r>
-        <w:t xml:space="preserve">Notice that after each </w:t>
-      </w:r>
-      <w:r>
-        <w:t>night/day</w:t>
-      </w:r>
-      <w:r>
-        <w:t xml:space="preserve"> cycle, the same game is run, except with fewer players. This means that we can build a recursive function to count all of the possible games.</w:t>
-      </w:r>
-      <w:r>
-        <w:t xml:space="preserve"> Let’s call it</w:t>
-      </w:r>
-      <m:oMath>
-        <m:r>
-          <w:rPr>
-            <w:rFonts w:ascii="Cambria Math" w:hAnsi="Cambria Math"/>
-          </w:rPr>
-          <m:t xml:space="preserve"> f(t,m)</m:t>
-        </m:r>
-      </m:oMath>
-      <w:r>
-        <w:rPr>
-          <w:rFonts w:eastAsiaTheme="minorEastAsia"/>
-        </w:rPr>
-        <w:t>. Our base case happens when the game ends, which we already determined earlier on. Out function should return 1 in this case.</w:t>
-      </w:r>
-    </w:p>
-    <w:p>
-      <w:pPr>
-        <w:rPr>
-          <w:rFonts w:eastAsiaTheme="minorEastAsia"/>
-          <w:i/>
-        </w:rPr>
-      </w:pPr>
-      <m:oMathPara>
-        <m:oMath>
-          <m:r>
-            <w:rPr>
-              <w:rFonts w:ascii="Cambria Math" w:hAnsi="Cambria Math"/>
-            </w:rPr>
-            <m:t>f</m:t>
-          </m:r>
-          <m:d>
-            <m:dPr>
-              <m:ctrlPr>
-                <w:rPr>
-                  <w:rFonts w:ascii="Cambria Math" w:hAnsi="Cambria Math"/>
-                  <w:i/>
-                </w:rPr>
-              </m:ctrlPr>
-            </m:dPr>
-            <m:e>
-              <m:r>
-                <w:rPr>
-                  <w:rFonts w:ascii="Cambria Math" w:hAnsi="Cambria Math"/>
-                </w:rPr>
-                <m:t>t.m</m:t>
-              </m:r>
-            </m:e>
-          </m:d>
-          <m:r>
-            <w:rPr>
-              <w:rFonts w:ascii="Cambria Math" w:hAnsi="Cambria Math"/>
-            </w:rPr>
-            <m:t xml:space="preserve">=1 </m:t>
-          </m:r>
-          <m:r>
-            <m:rPr>
-              <m:sty m:val="p"/>
-            </m:rPr>
-            <w:rPr>
-              <w:rFonts w:ascii="Cambria Math" w:hAnsi="Cambria Math"/>
-            </w:rPr>
-            <m:t xml:space="preserve">if </m:t>
-          </m:r>
-          <m:r>
-            <w:rPr>
-              <w:rFonts w:ascii="Cambria Math" w:eastAsiaTheme="minorEastAsia" w:hAnsi="Cambria Math"/>
-            </w:rPr>
-            <m:t>t&lt;m</m:t>
-          </m:r>
-          <m:r>
-            <w:rPr>
-              <w:rFonts w:ascii="Cambria Math" w:hAnsi="Cambria Math"/>
-            </w:rPr>
-            <m:t xml:space="preserve"> </m:t>
-          </m:r>
-          <m:r>
-            <m:rPr>
-              <m:sty m:val="p"/>
-            </m:rPr>
-            <w:rPr>
-              <w:rFonts w:ascii="Cambria Math" w:hAnsi="Cambria Math"/>
-            </w:rPr>
-            <m:t xml:space="preserve">or </m:t>
-          </m:r>
-          <m:r>
-            <w:rPr>
-              <w:rFonts w:ascii="Cambria Math" w:hAnsi="Cambria Math"/>
-            </w:rPr>
-            <m:t>m=0</m:t>
-          </m:r>
-        </m:oMath>
-      </m:oMathPara>
+      <w:r>
+        <w:t>After each night, the game progresses</w:t>
+      </w:r>
+      <w:r>
+        <w:t xml:space="preserve"> to a new day with one fewer town player. After each day, the game progresses to a new night with either one fewer mafia, one fewer town, or the same number of players. Since these same rules can be applied to every day and night until the game ends, we can build recursive functions to describe them.</w:t>
+      </w:r>
+      <w:r>
+        <w:t xml:space="preserve"> </w:t>
+      </w:r>
+    </w:p>
+    <w:p>
+      <w:r>
+        <w:t>/*</w:t>
+      </w:r>
     </w:p>
     <w:p>
       <w:pPr>
@@ -1385,6 +1553,13 @@
         </m:oMath>
       </m:oMathPara>
     </w:p>
+    <w:p>
+      <w:bookmarkStart w:id="0" w:name="_GoBack"/>
+      <w:r>
+        <w:t>*/</w:t>
+      </w:r>
+    </w:p>
+    <w:bookmarkEnd w:id="0"/>
     <w:p>
       <w:pPr>
         <w:pStyle w:val="Heading3"/>
@@ -2231,33 +2406,6 @@
 </w:document>
 </file>
 
-<file path=word/comments.xml><?xml version="1.0" encoding="utf-8"?>
-<w:comments xmlns:wpc="http://schemas.microsoft.com/office/word/2010/wordprocessingCanvas" xmlns:mc="http://schemas.openxmlformats.org/markup-compatibility/2006" xmlns:o="urn:schemas-microsoft-com:office:office" xmlns:r="http://schemas.openxmlformats.org/officeDocument/2006/relationships" xmlns:m="http://schemas.openxmlformats.org/officeDocument/2006/math" xmlns:v="urn:schemas-microsoft-com:vml" xmlns:wp14="http://schemas.microsoft.com/office/word/2010/wordprocessingDrawing" xmlns:wp="http://schemas.openxmlformats.org/drawingml/2006/wordprocessingDrawing" xmlns:w10="urn:schemas-microsoft-com:office:word" xmlns:w="http://schemas.openxmlformats.org/wordprocessingml/2006/main" xmlns:w14="http://schemas.microsoft.com/office/word/2010/wordml" xmlns:w15="http://schemas.microsoft.com/office/word/2012/wordml" xmlns:wpg="http://schemas.microsoft.com/office/word/2010/wordprocessingGroup" xmlns:wpi="http://schemas.microsoft.com/office/word/2010/wordprocessingInk" xmlns:wne="http://schemas.microsoft.com/office/word/2006/wordml" xmlns:wps="http://schemas.microsoft.com/office/word/2010/wordprocessingShape" mc:Ignorable="w14 w15 wp14">
-  <w:comment w:id="0" w:author="Evan Thomson" w:date="2019-12-07T19:24:00Z" w:initials="ET">
-    <w:p>
-      <w:pPr>
-        <w:pStyle w:val="CommentText"/>
-      </w:pPr>
-      <w:r>
-        <w:rPr>
-          <w:rStyle w:val="CommentReference"/>
-        </w:rPr>
-        <w:annotationRef/>
-      </w:r>
-      <w:r>
-        <w:t>This is probably wrong</w:t>
-      </w:r>
-    </w:p>
-  </w:comment>
-</w:comments>
-</file>
-
-<file path=word/commentsExtended.xml><?xml version="1.0" encoding="utf-8"?>
-<w15:commentsEx xmlns:wpc="http://schemas.microsoft.com/office/word/2010/wordprocessingCanvas" xmlns:mc="http://schemas.openxmlformats.org/markup-compatibility/2006" xmlns:o="urn:schemas-microsoft-com:office:office" xmlns:r="http://schemas.openxmlformats.org/officeDocument/2006/relationships" xmlns:m="http://schemas.openxmlformats.org/officeDocument/2006/math" xmlns:v="urn:schemas-microsoft-com:vml" xmlns:wp14="http://schemas.microsoft.com/office/word/2010/wordprocessingDrawing" xmlns:wp="http://schemas.openxmlformats.org/drawingml/2006/wordprocessingDrawing" xmlns:w10="urn:schemas-microsoft-com:office:word" xmlns:w="http://schemas.openxmlformats.org/wordprocessingml/2006/main" xmlns:w14="http://schemas.microsoft.com/office/word/2010/wordml" xmlns:w15="http://schemas.microsoft.com/office/word/2012/wordml" xmlns:wpg="http://schemas.microsoft.com/office/word/2010/wordprocessingGroup" xmlns:wpi="http://schemas.microsoft.com/office/word/2010/wordprocessingInk" xmlns:wne="http://schemas.microsoft.com/office/word/2006/wordml" xmlns:wps="http://schemas.microsoft.com/office/word/2010/wordprocessingShape" mc:Ignorable="w14 w15 wp14">
-  <w15:commentEx w15:paraId="3F950D01" w15:done="0"/>
-</w15:commentsEx>
-</file>
-
 <file path=word/numbering.xml><?xml version="1.0" encoding="utf-8"?>
 <w:numbering xmlns:wpc="http://schemas.microsoft.com/office/word/2010/wordprocessingCanvas" xmlns:mc="http://schemas.openxmlformats.org/markup-compatibility/2006" xmlns:o="urn:schemas-microsoft-com:office:office" xmlns:r="http://schemas.openxmlformats.org/officeDocument/2006/relationships" xmlns:m="http://schemas.openxmlformats.org/officeDocument/2006/math" xmlns:v="urn:schemas-microsoft-com:vml" xmlns:wp14="http://schemas.microsoft.com/office/word/2010/wordprocessingDrawing" xmlns:wp="http://schemas.openxmlformats.org/drawingml/2006/wordprocessingDrawing" xmlns:w10="urn:schemas-microsoft-com:office:word" xmlns:w="http://schemas.openxmlformats.org/wordprocessingml/2006/main" xmlns:w14="http://schemas.microsoft.com/office/word/2010/wordml" xmlns:w15="http://schemas.microsoft.com/office/word/2012/wordml" xmlns:wpg="http://schemas.microsoft.com/office/word/2010/wordprocessingGroup" xmlns:wpi="http://schemas.microsoft.com/office/word/2010/wordprocessingInk" xmlns:wne="http://schemas.microsoft.com/office/word/2006/wordml" xmlns:wps="http://schemas.microsoft.com/office/word/2010/wordprocessingShape" mc:Ignorable="w14 w15 wp14">
   <w:abstractNum w:abstractNumId="0" w15:restartNumberingAfterBreak="0">
@@ -2347,6 +2495,118 @@
     </w:lvl>
   </w:abstractNum>
   <w:abstractNum w:abstractNumId="1" w15:restartNumberingAfterBreak="0">
+    <w:nsid w:val="66CC60AD"/>
+    <w:multiLevelType w:val="hybridMultilevel"/>
+    <w:tmpl w:val="0ADAC574"/>
+    <w:lvl w:ilvl="0" w:tplc="10090001">
+      <w:start w:val="1"/>
+      <w:numFmt w:val="bullet"/>
+      <w:lvlText w:val=""/>
+      <w:lvlJc w:val="left"/>
+      <w:pPr>
+        <w:ind w:left="720" w:hanging="360"/>
+      </w:pPr>
+      <w:rPr>
+        <w:rFonts w:ascii="Symbol" w:hAnsi="Symbol" w:hint="default"/>
+      </w:rPr>
+    </w:lvl>
+    <w:lvl w:ilvl="1" w:tplc="657CCB1C">
+      <w:numFmt w:val="bullet"/>
+      <w:lvlText w:val="-"/>
+      <w:lvlJc w:val="left"/>
+      <w:pPr>
+        <w:ind w:left="1440" w:hanging="360"/>
+      </w:pPr>
+      <w:rPr>
+        <w:rFonts w:ascii="Calibri" w:eastAsiaTheme="minorHAnsi" w:hAnsi="Calibri" w:cs="Calibri" w:hint="default"/>
+      </w:rPr>
+    </w:lvl>
+    <w:lvl w:ilvl="2" w:tplc="10090005" w:tentative="1">
+      <w:start w:val="1"/>
+      <w:numFmt w:val="bullet"/>
+      <w:lvlText w:val=""/>
+      <w:lvlJc w:val="left"/>
+      <w:pPr>
+        <w:ind w:left="2160" w:hanging="360"/>
+      </w:pPr>
+      <w:rPr>
+        <w:rFonts w:ascii="Wingdings" w:hAnsi="Wingdings" w:hint="default"/>
+      </w:rPr>
+    </w:lvl>
+    <w:lvl w:ilvl="3" w:tplc="10090001" w:tentative="1">
+      <w:start w:val="1"/>
+      <w:numFmt w:val="bullet"/>
+      <w:lvlText w:val=""/>
+      <w:lvlJc w:val="left"/>
+      <w:pPr>
+        <w:ind w:left="2880" w:hanging="360"/>
+      </w:pPr>
+      <w:rPr>
+        <w:rFonts w:ascii="Symbol" w:hAnsi="Symbol" w:hint="default"/>
+      </w:rPr>
+    </w:lvl>
+    <w:lvl w:ilvl="4" w:tplc="10090003" w:tentative="1">
+      <w:start w:val="1"/>
+      <w:numFmt w:val="bullet"/>
+      <w:lvlText w:val="o"/>
+      <w:lvlJc w:val="left"/>
+      <w:pPr>
+        <w:ind w:left="3600" w:hanging="360"/>
+      </w:pPr>
+      <w:rPr>
+        <w:rFonts w:ascii="Courier New" w:hAnsi="Courier New" w:cs="Courier New" w:hint="default"/>
+      </w:rPr>
+    </w:lvl>
+    <w:lvl w:ilvl="5" w:tplc="10090005" w:tentative="1">
+      <w:start w:val="1"/>
+      <w:numFmt w:val="bullet"/>
+      <w:lvlText w:val=""/>
+      <w:lvlJc w:val="left"/>
+      <w:pPr>
+        <w:ind w:left="4320" w:hanging="360"/>
+      </w:pPr>
+      <w:rPr>
+        <w:rFonts w:ascii="Wingdings" w:hAnsi="Wingdings" w:hint="default"/>
+      </w:rPr>
+    </w:lvl>
+    <w:lvl w:ilvl="6" w:tplc="10090001" w:tentative="1">
+      <w:start w:val="1"/>
+      <w:numFmt w:val="bullet"/>
+      <w:lvlText w:val=""/>
+      <w:lvlJc w:val="left"/>
+      <w:pPr>
+        <w:ind w:left="5040" w:hanging="360"/>
+      </w:pPr>
+      <w:rPr>
+        <w:rFonts w:ascii="Symbol" w:hAnsi="Symbol" w:hint="default"/>
+      </w:rPr>
+    </w:lvl>
+    <w:lvl w:ilvl="7" w:tplc="10090003" w:tentative="1">
+      <w:start w:val="1"/>
+      <w:numFmt w:val="bullet"/>
+      <w:lvlText w:val="o"/>
+      <w:lvlJc w:val="left"/>
+      <w:pPr>
+        <w:ind w:left="5760" w:hanging="360"/>
+      </w:pPr>
+      <w:rPr>
+        <w:rFonts w:ascii="Courier New" w:hAnsi="Courier New" w:cs="Courier New" w:hint="default"/>
+      </w:rPr>
+    </w:lvl>
+    <w:lvl w:ilvl="8" w:tplc="10090005" w:tentative="1">
+      <w:start w:val="1"/>
+      <w:numFmt w:val="bullet"/>
+      <w:lvlText w:val=""/>
+      <w:lvlJc w:val="left"/>
+      <w:pPr>
+        <w:ind w:left="6480" w:hanging="360"/>
+      </w:pPr>
+      <w:rPr>
+        <w:rFonts w:ascii="Wingdings" w:hAnsi="Wingdings" w:hint="default"/>
+      </w:rPr>
+    </w:lvl>
+  </w:abstractNum>
+  <w:abstractNum w:abstractNumId="2" w15:restartNumberingAfterBreak="0">
     <w:nsid w:val="6E93443B"/>
     <w:multiLevelType w:val="hybridMultilevel"/>
     <w:tmpl w:val="B588BACE"/>
@@ -2432,21 +2692,132 @@
       </w:pPr>
     </w:lvl>
   </w:abstractNum>
+  <w:abstractNum w:abstractNumId="3" w15:restartNumberingAfterBreak="0">
+    <w:nsid w:val="7F3F6C5C"/>
+    <w:multiLevelType w:val="hybridMultilevel"/>
+    <w:tmpl w:val="C7BE492C"/>
+    <w:lvl w:ilvl="0" w:tplc="10090001">
+      <w:start w:val="1"/>
+      <w:numFmt w:val="bullet"/>
+      <w:lvlText w:val=""/>
+      <w:lvlJc w:val="left"/>
+      <w:pPr>
+        <w:ind w:left="720" w:hanging="360"/>
+      </w:pPr>
+      <w:rPr>
+        <w:rFonts w:ascii="Symbol" w:hAnsi="Symbol" w:hint="default"/>
+      </w:rPr>
+    </w:lvl>
+    <w:lvl w:ilvl="1" w:tplc="10090003" w:tentative="1">
+      <w:start w:val="1"/>
+      <w:numFmt w:val="bullet"/>
+      <w:lvlText w:val="o"/>
+      <w:lvlJc w:val="left"/>
+      <w:pPr>
+        <w:ind w:left="1440" w:hanging="360"/>
+      </w:pPr>
+      <w:rPr>
+        <w:rFonts w:ascii="Courier New" w:hAnsi="Courier New" w:cs="Courier New" w:hint="default"/>
+      </w:rPr>
+    </w:lvl>
+    <w:lvl w:ilvl="2" w:tplc="10090005" w:tentative="1">
+      <w:start w:val="1"/>
+      <w:numFmt w:val="bullet"/>
+      <w:lvlText w:val=""/>
+      <w:lvlJc w:val="left"/>
+      <w:pPr>
+        <w:ind w:left="2160" w:hanging="360"/>
+      </w:pPr>
+      <w:rPr>
+        <w:rFonts w:ascii="Wingdings" w:hAnsi="Wingdings" w:hint="default"/>
+      </w:rPr>
+    </w:lvl>
+    <w:lvl w:ilvl="3" w:tplc="10090001" w:tentative="1">
+      <w:start w:val="1"/>
+      <w:numFmt w:val="bullet"/>
+      <w:lvlText w:val=""/>
+      <w:lvlJc w:val="left"/>
+      <w:pPr>
+        <w:ind w:left="2880" w:hanging="360"/>
+      </w:pPr>
+      <w:rPr>
+        <w:rFonts w:ascii="Symbol" w:hAnsi="Symbol" w:hint="default"/>
+      </w:rPr>
+    </w:lvl>
+    <w:lvl w:ilvl="4" w:tplc="10090003" w:tentative="1">
+      <w:start w:val="1"/>
+      <w:numFmt w:val="bullet"/>
+      <w:lvlText w:val="o"/>
+      <w:lvlJc w:val="left"/>
+      <w:pPr>
+        <w:ind w:left="3600" w:hanging="360"/>
+      </w:pPr>
+      <w:rPr>
+        <w:rFonts w:ascii="Courier New" w:hAnsi="Courier New" w:cs="Courier New" w:hint="default"/>
+      </w:rPr>
+    </w:lvl>
+    <w:lvl w:ilvl="5" w:tplc="10090005" w:tentative="1">
+      <w:start w:val="1"/>
+      <w:numFmt w:val="bullet"/>
+      <w:lvlText w:val=""/>
+      <w:lvlJc w:val="left"/>
+      <w:pPr>
+        <w:ind w:left="4320" w:hanging="360"/>
+      </w:pPr>
+      <w:rPr>
+        <w:rFonts w:ascii="Wingdings" w:hAnsi="Wingdings" w:hint="default"/>
+      </w:rPr>
+    </w:lvl>
+    <w:lvl w:ilvl="6" w:tplc="10090001" w:tentative="1">
+      <w:start w:val="1"/>
+      <w:numFmt w:val="bullet"/>
+      <w:lvlText w:val=""/>
+      <w:lvlJc w:val="left"/>
+      <w:pPr>
+        <w:ind w:left="5040" w:hanging="360"/>
+      </w:pPr>
+      <w:rPr>
+        <w:rFonts w:ascii="Symbol" w:hAnsi="Symbol" w:hint="default"/>
+      </w:rPr>
+    </w:lvl>
+    <w:lvl w:ilvl="7" w:tplc="10090003" w:tentative="1">
+      <w:start w:val="1"/>
+      <w:numFmt w:val="bullet"/>
+      <w:lvlText w:val="o"/>
+      <w:lvlJc w:val="left"/>
+      <w:pPr>
+        <w:ind w:left="5760" w:hanging="360"/>
+      </w:pPr>
+      <w:rPr>
+        <w:rFonts w:ascii="Courier New" w:hAnsi="Courier New" w:cs="Courier New" w:hint="default"/>
+      </w:rPr>
+    </w:lvl>
+    <w:lvl w:ilvl="8" w:tplc="10090005" w:tentative="1">
+      <w:start w:val="1"/>
+      <w:numFmt w:val="bullet"/>
+      <w:lvlText w:val=""/>
+      <w:lvlJc w:val="left"/>
+      <w:pPr>
+        <w:ind w:left="6480" w:hanging="360"/>
+      </w:pPr>
+      <w:rPr>
+        <w:rFonts w:ascii="Wingdings" w:hAnsi="Wingdings" w:hint="default"/>
+      </w:rPr>
+    </w:lvl>
+  </w:abstractNum>
   <w:num w:numId="1">
-    <w:abstractNumId w:val="1"/>
+    <w:abstractNumId w:val="2"/>
   </w:num>
   <w:num w:numId="2">
     <w:abstractNumId w:val="0"/>
   </w:num>
+  <w:num w:numId="3">
+    <w:abstractNumId w:val="1"/>
+  </w:num>
+  <w:num w:numId="4">
+    <w:abstractNumId w:val="3"/>
+  </w:num>
 </w:numbering>
-</file>
-
-<file path=word/people.xml><?xml version="1.0" encoding="utf-8"?>
-<w15:people xmlns:wpc="http://schemas.microsoft.com/office/word/2010/wordprocessingCanvas" xmlns:mc="http://schemas.openxmlformats.org/markup-compatibility/2006" xmlns:o="urn:schemas-microsoft-com:office:office" xmlns:r="http://schemas.openxmlformats.org/officeDocument/2006/relationships" xmlns:m="http://schemas.openxmlformats.org/officeDocument/2006/math" xmlns:v="urn:schemas-microsoft-com:vml" xmlns:wp14="http://schemas.microsoft.com/office/word/2010/wordprocessingDrawing" xmlns:wp="http://schemas.openxmlformats.org/drawingml/2006/wordprocessingDrawing" xmlns:w10="urn:schemas-microsoft-com:office:word" xmlns:w="http://schemas.openxmlformats.org/wordprocessingml/2006/main" xmlns:w14="http://schemas.microsoft.com/office/word/2010/wordml" xmlns:w15="http://schemas.microsoft.com/office/word/2012/wordml" xmlns:wpg="http://schemas.microsoft.com/office/word/2010/wordprocessingGroup" xmlns:wpi="http://schemas.microsoft.com/office/word/2010/wordprocessingInk" xmlns:wne="http://schemas.microsoft.com/office/word/2006/wordml" xmlns:wps="http://schemas.microsoft.com/office/word/2010/wordprocessingShape" mc:Ignorable="w14 w15 wp14">
-  <w15:person w15:author="Evan Thomson">
-    <w15:presenceInfo w15:providerId="Windows Live" w15:userId="aa317c3fc775c9a3"/>
-  </w15:person>
-</w15:people>
 </file>
 
 <file path=word/styles.xml><?xml version="1.0" encoding="utf-8"?>

</xml_diff>